<commit_message>
some modification of report
</commit_message>
<xml_diff>
--- a/Project report.docx
+++ b/Project report.docx
@@ -26,10 +26,18 @@
         <w:t>Yuan Tian, Xin Li, Lin</w:t>
       </w:r>
       <w:r>
-        <w:t xml:space="preserve"> Q</w:t>
-      </w:r>
-      <w:r>
-        <w:t>iao Shang</w:t>
+        <w:t xml:space="preserve"> </w:t>
+      </w:r>
+      <w:proofErr w:type="spellStart"/>
+      <w:r>
+        <w:t>Q</w:t>
+      </w:r>
+      <w:r>
+        <w:t>iao</w:t>
+      </w:r>
+      <w:proofErr w:type="spellEnd"/>
+      <w:r>
+        <w:t xml:space="preserve"> Shang</w:t>
       </w:r>
       <w:r>
         <w:t>,</w:t>
@@ -70,7 +78,6 @@
         <w:spacing w:line="480" w:lineRule="auto"/>
         <w:ind w:left="357" w:firstLineChars="0" w:hanging="357"/>
         <w:rPr>
-          <w:rFonts w:hint="eastAsia"/>
           <w:b/>
           <w:sz w:val="22"/>
         </w:rPr>
@@ -87,9 +94,6 @@
     <w:p>
       <w:pPr>
         <w:ind w:firstLine="357"/>
-        <w:rPr>
-          <w:rFonts w:hint="eastAsia"/>
-        </w:rPr>
       </w:pPr>
       <w:r>
         <w:t xml:space="preserve">In this project, </w:t>
@@ -101,10 +105,19 @@
         <w:t>ur aim is to use support vector machine(SVM)</w:t>
       </w:r>
       <w:r>
-        <w:t>, Least Square Support Vector Machine Classifier, Random Forest</w:t>
-      </w:r>
-      <w:r>
-        <w:t xml:space="preserve"> to classify different speech samp</w:t>
+        <w:t xml:space="preserve"> and </w:t>
+      </w:r>
+      <w:r>
+        <w:t>Random Forest</w:t>
+      </w:r>
+      <w:r>
+        <w:t xml:space="preserve"> </w:t>
+      </w:r>
+      <w:r>
+        <w:t xml:space="preserve">model </w:t>
+      </w:r>
+      <w:r>
+        <w:t>to classify different speech samp</w:t>
       </w:r>
       <w:r>
         <w:t>les by emotional status</w:t>
@@ -179,11 +192,6 @@
       </w:r>
     </w:p>
     <w:p>
-      <w:pPr>
-        <w:rPr>
-          <w:rFonts w:hint="eastAsia"/>
-        </w:rPr>
-      </w:pPr>
       <w:r>
         <w:rPr>
           <w:rFonts w:hint="eastAsia"/>
@@ -228,11 +236,6 @@
       </w:r>
     </w:p>
     <w:p>
-      <w:pPr>
-        <w:rPr>
-          <w:rFonts w:hint="eastAsia"/>
-        </w:rPr>
-      </w:pPr>
       <w:r>
         <w:t>The Interactive Emotional Dyadic Motion Capture (IEMOCAP) Database</w:t>
       </w:r>
@@ -309,11 +312,6 @@
       </w:r>
     </w:p>
     <w:p>
-      <w:pPr>
-        <w:rPr>
-          <w:rFonts w:hint="eastAsia"/>
-        </w:rPr>
-      </w:pPr>
       <w:r>
         <w:t>Tensor Flow</w:t>
       </w:r>
@@ -342,9 +340,6 @@
     <w:p>
       <w:pPr>
         <w:ind w:firstLine="360"/>
-        <w:rPr>
-          <w:rFonts w:hint="eastAsia"/>
-        </w:rPr>
       </w:pPr>
       <w:r>
         <w:t>We designed a two-step experiment:</w:t>
@@ -463,9 +458,6 @@
     <w:p>
       <w:pPr>
         <w:ind w:firstLine="357"/>
-        <w:rPr>
-          <w:rFonts w:hint="eastAsia"/>
-        </w:rPr>
       </w:pPr>
       <w:r>
         <w:t xml:space="preserve">We </w:t>
@@ -504,17 +496,125 @@
           <w:rFonts w:hint="eastAsia"/>
           <w:b/>
         </w:rPr>
-        <w:t>Data Collection and Processing</w:t>
-      </w:r>
-    </w:p>
-    <w:p/>
-    <w:p/>
-    <w:p>
-      <w:pPr>
-        <w:rPr>
-          <w:rFonts w:hint="eastAsia"/>
-        </w:rPr>
-      </w:pPr>
+        <w:t>Data Processing</w:t>
+      </w:r>
+    </w:p>
+    <w:p>
+      <w:pPr>
+        <w:spacing w:line="480" w:lineRule="auto"/>
+        <w:rPr>
+          <w:b/>
+        </w:rPr>
+      </w:pPr>
+      <w:r>
+        <w:rPr>
+          <w:rFonts w:hint="eastAsia"/>
+          <w:b/>
+        </w:rPr>
+        <w:t>3.1 Data Pre-processing</w:t>
+      </w:r>
+    </w:p>
+    <w:p/>
+    <w:p/>
+    <w:p>
+      <w:pPr>
+        <w:spacing w:line="480" w:lineRule="auto"/>
+        <w:rPr>
+          <w:b/>
+        </w:rPr>
+      </w:pPr>
+      <w:r>
+        <w:rPr>
+          <w:b/>
+        </w:rPr>
+        <w:t>3.2 Data Normalization</w:t>
+      </w:r>
+    </w:p>
+    <w:p/>
+    <w:p/>
+    <w:p>
+      <w:pPr>
+        <w:spacing w:line="480" w:lineRule="auto"/>
+        <w:rPr>
+          <w:b/>
+        </w:rPr>
+      </w:pPr>
+      <w:r>
+        <w:rPr>
+          <w:rFonts w:hint="eastAsia"/>
+          <w:b/>
+        </w:rPr>
+        <w:t>3.3 Dimension</w:t>
+      </w:r>
+      <w:r>
+        <w:rPr>
+          <w:b/>
+        </w:rPr>
+        <w:t xml:space="preserve"> Reduction</w:t>
+      </w:r>
+      <w:r>
+        <w:rPr>
+          <w:rFonts w:hint="eastAsia"/>
+          <w:b/>
+        </w:rPr>
+        <w:t xml:space="preserve"> </w:t>
+      </w:r>
+    </w:p>
+    <w:p>
+      <w:pPr>
+        <w:ind w:firstLine="357"/>
+        <w:rPr>
+          <w:rFonts w:hint="eastAsia"/>
+        </w:rPr>
+      </w:pPr>
+      <w:r>
+        <w:rPr>
+          <w:rFonts w:hint="eastAsia"/>
+        </w:rPr>
+        <w:t xml:space="preserve">Here we choose </w:t>
+      </w:r>
+      <w:r>
+        <w:t>Principle Component Analysis(</w:t>
+      </w:r>
+      <w:r>
+        <w:rPr>
+          <w:rFonts w:hint="eastAsia"/>
+        </w:rPr>
+        <w:t>PCA</w:t>
+      </w:r>
+      <w:r>
+        <w:t>) to avoid “curse of dimension”</w:t>
+      </w:r>
+      <w:r>
+        <w:t xml:space="preserve">. Compared </w:t>
+      </w:r>
+      <w:r>
+        <w:lastRenderedPageBreak/>
+        <w:t xml:space="preserve">with </w:t>
+      </w:r>
+      <w:r>
+        <w:t>Linear Discriminant Analysis(</w:t>
+      </w:r>
+      <w:r>
+        <w:t>LDA</w:t>
+      </w:r>
+      <w:r>
+        <w:t xml:space="preserve">), PCA reduces dimension for each category individually. Therefore, </w:t>
+      </w:r>
+      <w:r>
+        <w:t>to</w:t>
+      </w:r>
+      <w:r>
+        <w:t xml:space="preserve"> categorical training data, PCA is a b</w:t>
+      </w:r>
+      <w:bookmarkStart w:id="1" w:name="_GoBack"/>
+      <w:bookmarkEnd w:id="1"/>
+      <w:r>
+        <w:t>etter choice.</w:t>
+      </w:r>
+      <w:r>
+        <w:t xml:space="preserve"> </w:t>
+      </w:r>
     </w:p>
     <w:p>
       <w:pPr>
@@ -540,64 +640,98 @@
     <w:p>
       <w:pPr>
         <w:rPr>
-          <w:rFonts w:hint="eastAsia"/>
-          <w:b/>
-        </w:rPr>
-      </w:pPr>
-      <w:r>
-        <w:rPr>
-          <w:rFonts w:hint="eastAsia"/>
-          <w:b/>
-        </w:rPr>
-        <w:t>4.1 SVM</w:t>
-      </w:r>
-    </w:p>
-    <w:p/>
-    <w:p/>
-    <w:p/>
-    <w:p>
-      <w:pPr>
-        <w:rPr>
-          <w:rFonts w:hint="eastAsia"/>
-        </w:rPr>
-      </w:pPr>
-    </w:p>
-    <w:p>
-      <w:pPr>
-        <w:rPr>
-          <w:b/>
-        </w:rPr>
-      </w:pPr>
-      <w:r>
-        <w:rPr>
-          <w:rFonts w:hint="eastAsia"/>
-          <w:b/>
-        </w:rPr>
-        <w:t>4.2 LSVM</w:t>
-      </w:r>
-    </w:p>
-    <w:p/>
-    <w:p/>
-    <w:p/>
-    <w:p>
-      <w:pPr>
-        <w:rPr>
-          <w:rFonts w:hint="eastAsia"/>
-        </w:rPr>
-      </w:pPr>
-    </w:p>
-    <w:p>
-      <w:pPr>
-        <w:rPr>
-          <w:b/>
-        </w:rPr>
-      </w:pPr>
-      <w:r>
-        <w:rPr>
-          <w:rFonts w:hint="eastAsia"/>
-          <w:b/>
-        </w:rPr>
-        <w:t>4.3 RF</w:t>
+          <w:b/>
+        </w:rPr>
+      </w:pPr>
+      <w:r>
+        <w:rPr>
+          <w:rFonts w:hint="eastAsia"/>
+          <w:b/>
+        </w:rPr>
+        <w:t>4.1 S</w:t>
+      </w:r>
+      <w:r>
+        <w:rPr>
+          <w:b/>
+        </w:rPr>
+        <w:t xml:space="preserve">upport </w:t>
+      </w:r>
+      <w:r>
+        <w:rPr>
+          <w:rFonts w:hint="eastAsia"/>
+          <w:b/>
+        </w:rPr>
+        <w:t>V</w:t>
+      </w:r>
+      <w:r>
+        <w:rPr>
+          <w:b/>
+        </w:rPr>
+        <w:t xml:space="preserve">ector </w:t>
+      </w:r>
+      <w:r>
+        <w:rPr>
+          <w:rFonts w:hint="eastAsia"/>
+          <w:b/>
+        </w:rPr>
+        <w:t>M</w:t>
+      </w:r>
+      <w:r>
+        <w:rPr>
+          <w:b/>
+        </w:rPr>
+        <w:t>achine</w:t>
+      </w:r>
+    </w:p>
+    <w:p/>
+    <w:p/>
+    <w:p/>
+    <w:p/>
+    <w:p>
+      <w:pPr>
+        <w:spacing w:line="480" w:lineRule="auto"/>
+        <w:rPr>
+          <w:b/>
+        </w:rPr>
+      </w:pPr>
+      <w:r>
+        <w:rPr>
+          <w:rFonts w:hint="eastAsia"/>
+          <w:b/>
+        </w:rPr>
+        <w:t>4.</w:t>
+      </w:r>
+      <w:r>
+        <w:rPr>
+          <w:b/>
+        </w:rPr>
+        <w:t>2</w:t>
+      </w:r>
+      <w:r>
+        <w:rPr>
+          <w:rFonts w:hint="eastAsia"/>
+          <w:b/>
+        </w:rPr>
+        <w:t xml:space="preserve"> R</w:t>
+      </w:r>
+      <w:r>
+        <w:rPr>
+          <w:b/>
+        </w:rPr>
+        <w:t xml:space="preserve">andom </w:t>
+      </w:r>
+      <w:r>
+        <w:rPr>
+          <w:rFonts w:hint="eastAsia"/>
+          <w:b/>
+        </w:rPr>
+        <w:t>F</w:t>
+      </w:r>
+      <w:r>
+        <w:rPr>
+          <w:b/>
+        </w:rPr>
+        <w:t>orest</w:t>
       </w:r>
     </w:p>
     <w:p/>
@@ -639,9 +773,6 @@
         </w:numPr>
         <w:spacing w:line="480" w:lineRule="auto"/>
         <w:ind w:left="357" w:firstLineChars="0" w:hanging="357"/>
-        <w:rPr>
-          <w:rFonts w:hint="eastAsia"/>
-        </w:rPr>
       </w:pPr>
       <w:r>
         <w:rPr>
@@ -682,13 +813,7 @@
     <w:p/>
     <w:p/>
     <w:p/>
-    <w:p>
-      <w:pPr>
-        <w:rPr>
-          <w:rFonts w:hint="eastAsia"/>
-        </w:rPr>
-      </w:pPr>
-    </w:p>
+    <w:p/>
     <w:p>
       <w:pPr>
         <w:rPr>
@@ -713,11 +838,6 @@
       </w:r>
     </w:p>
     <w:p>
-      <w:pPr>
-        <w:rPr>
-          <w:rFonts w:hint="eastAsia"/>
-        </w:rPr>
-      </w:pPr>
       <w:r>
         <w:rPr>
           <w:rFonts w:hint="eastAsia"/>
@@ -770,20 +890,21 @@
         <w:tab/>
       </w:r>
       <w:r>
-        <w:t>Badshah, A. M., Ahmad, J., Lee, M. Y., &amp; Baik, S. W. (2016). Divide-and-Conquer based Ensemble to Spot Emotions in Speech using MFCC and Random Forest. Retrieved November 16, 2017, from https://arxiv.org/abs/1610.01382.</w:t>
-      </w:r>
-    </w:p>
-    <w:p>
-      <w:pPr>
-        <w:rPr>
-          <w:rFonts w:hint="eastAsia"/>
-        </w:rPr>
-      </w:pPr>
-    </w:p>
-    <w:p>
-      <w:pPr>
-        <w:rPr>
-          <w:rFonts w:hint="eastAsia"/>
+        <w:t xml:space="preserve">Badshah, A. M., Ahmad, J., Lee, M. Y., &amp; </w:t>
+      </w:r>
+      <w:proofErr w:type="spellStart"/>
+      <w:r>
+        <w:t>Baik</w:t>
+      </w:r>
+      <w:proofErr w:type="spellEnd"/>
+      <w:r>
+        <w:t>, S. W. (2016). Divide-and-Conquer based Ensemble to Spot Emotions in Speech using MFCC and Random Forest. Retrieved November 16, 2017, from https://arxiv.org/abs/1610.01382.</w:t>
+      </w:r>
+    </w:p>
+    <w:p/>
+    <w:p>
+      <w:pPr>
+        <w:rPr>
           <w:i/>
         </w:rPr>
       </w:pPr>
@@ -860,7 +981,6 @@
     <w:p>
       <w:pPr>
         <w:rPr>
-          <w:rFonts w:hint="eastAsia"/>
           <w:sz w:val="20"/>
         </w:rPr>
       </w:pPr>
@@ -907,15 +1027,13 @@
       <w:pPr>
         <w:spacing w:line="480" w:lineRule="auto"/>
         <w:rPr>
-          <w:rFonts w:hint="eastAsia"/>
-          <w:sz w:val="20"/>
-        </w:rPr>
-      </w:pPr>
-      <w:r>
-        <w:rPr>
-          <w:sz w:val="20"/>
-        </w:rPr>
-        <w:lastRenderedPageBreak/>
+          <w:sz w:val="20"/>
+        </w:rPr>
+      </w:pPr>
+      <w:r>
+        <w:rPr>
+          <w:sz w:val="20"/>
+        </w:rPr>
         <w:t>[2]</w:t>
       </w:r>
       <w:r>
@@ -947,7 +1065,6 @@
     <w:p>
       <w:pPr>
         <w:rPr>
-          <w:rFonts w:hint="eastAsia"/>
           <w:sz w:val="20"/>
         </w:rPr>
       </w:pPr>
@@ -970,13 +1087,27 @@
           <w:sz w:val="20"/>
         </w:rPr>
         <w:tab/>
-        <w:t>Lin-q</w:t>
-      </w:r>
-      <w:r>
-        <w:rPr>
-          <w:sz w:val="20"/>
-        </w:rPr>
-        <w:t>iao Shang</w:t>
+        <w:t>Lin-</w:t>
+      </w:r>
+      <w:proofErr w:type="spellStart"/>
+      <w:r>
+        <w:rPr>
+          <w:sz w:val="20"/>
+        </w:rPr>
+        <w:t>q</w:t>
+      </w:r>
+      <w:r>
+        <w:rPr>
+          <w:sz w:val="20"/>
+        </w:rPr>
+        <w:t>iao</w:t>
+      </w:r>
+      <w:proofErr w:type="spellEnd"/>
+      <w:r>
+        <w:rPr>
+          <w:sz w:val="20"/>
+        </w:rPr>
+        <w:t xml:space="preserve"> Shang</w:t>
       </w:r>
       <w:r>
         <w:rPr>
@@ -997,8 +1128,6 @@
           <w:sz w:val="20"/>
         </w:rPr>
       </w:pPr>
-      <w:bookmarkStart w:id="1" w:name="_GoBack"/>
-      <w:bookmarkEnd w:id="1"/>
     </w:p>
     <w:p>
       <w:pPr>
@@ -1034,13 +1163,7 @@
       </w:r>
     </w:p>
     <w:p/>
-    <w:p>
-      <w:pPr>
-        <w:rPr>
-          <w:rFonts w:hint="eastAsia"/>
-        </w:rPr>
-      </w:pPr>
-    </w:p>
+    <w:p/>
     <w:sectPr>
       <w:headerReference w:type="default" r:id="rId7"/>
       <w:pgSz w:w="11906" w:h="16838"/>
@@ -1917,7 +2040,7 @@
     <w:lsdException w:name="Table Web 2" w:semiHidden="1" w:unhideWhenUsed="1"/>
     <w:lsdException w:name="Table Web 3" w:semiHidden="1" w:unhideWhenUsed="1"/>
     <w:lsdException w:name="Balloon Text" w:semiHidden="1" w:unhideWhenUsed="1"/>
-    <w:lsdException w:name="Table Grid" w:semiHidden="1" w:uiPriority="59" w:unhideWhenUsed="1"/>
+    <w:lsdException w:name="Table Grid" w:uiPriority="59"/>
     <w:lsdException w:name="Table Theme" w:semiHidden="1" w:unhideWhenUsed="1"/>
     <w:lsdException w:name="Placeholder Text" w:semiHidden="1"/>
     <w:lsdException w:name="No Spacing" w:uiPriority="1" w:qFormat="1"/>
@@ -2150,6 +2273,7 @@
   <w:style w:type="character" w:default="1" w:styleId="a0">
     <w:name w:val="Default Paragraph Font"/>
     <w:uiPriority w:val="1"/>
+    <w:semiHidden/>
     <w:unhideWhenUsed/>
   </w:style>
   <w:style w:type="table" w:default="1" w:styleId="a1">

</xml_diff>